<commit_message>
extract doctx to markdown
</commit_message>
<xml_diff>
--- a/sandbox.manual.docx
+++ b/sandbox.manual.docx
@@ -311,20 +311,26 @@
           <w:pPr>
             <w:pStyle w:val="35"/>
             <w:jc w:val="center"/>
+            <w:rPr>
+              <w:rFonts w:hint="default"/>
+              <w:lang w:val="en-US"/>
+            </w:rPr>
           </w:pPr>
           <w:r>
             <w:rPr>
-              <w:lang w:val="zh-CN"/>
-            </w:rPr>
-            <w:t>目录</w:t>
-          </w:r>
+              <w:rFonts w:hint="default"/>
+              <w:lang w:val="en-US"/>
+            </w:rPr>
+            <w:t>Index</w:t>
+          </w:r>
+          <w:bookmarkStart w:id="11" w:name="_GoBack"/>
+          <w:bookmarkEnd w:id="11"/>
         </w:p>
         <w:p>
           <w:pPr>
             <w:pStyle w:val="19"/>
             <w:tabs>
-              <w:tab w:val="left" w:pos="630"/>
-              <w:tab w:val="right" w:leader="dot" w:pos="8296"/>
+              <w:tab w:val="right" w:leader="dot" w:pos="8306"/>
             </w:tabs>
           </w:pPr>
           <w:r>
@@ -352,46 +358,48 @@
             <w:fldChar w:fldCharType="separate"/>
           </w:r>
           <w:r>
+            <w:rPr>
+              <w:bCs/>
+              <w:lang w:val="zh-CN"/>
+            </w:rPr>
             <w:fldChar w:fldCharType="begin"/>
           </w:r>
           <w:r>
-            <w:instrText xml:space="preserve"> HYPERLINK \l "_Toc117094460" </w:instrText>
-          </w:r>
-          <w:r>
+            <w:rPr>
+              <w:bCs/>
+              <w:lang w:val="zh-CN"/>
+            </w:rPr>
+            <w:instrText xml:space="preserve"> HYPERLINK \l _Toc1458533852 </w:instrText>
+          </w:r>
+          <w:r>
+            <w:rPr>
+              <w:bCs/>
+              <w:lang w:val="zh-CN"/>
+            </w:rPr>
             <w:fldChar w:fldCharType="separate"/>
           </w:r>
           <w:r>
             <w:rPr>
-              <w:rStyle w:val="18"/>
               <w:rFonts w:asciiTheme="majorEastAsia" w:hAnsiTheme="majorEastAsia" w:eastAsiaTheme="majorEastAsia"/>
-            </w:rPr>
-            <w:t>1.</w:t>
+              <w:szCs w:val="32"/>
+            </w:rPr>
+            <w:t xml:space="preserve">1. </w:t>
+          </w:r>
+          <w:r>
+            <w:rPr>
+              <w:rFonts w:hint="eastAsia" w:asciiTheme="majorEastAsia" w:hAnsiTheme="majorEastAsia" w:eastAsiaTheme="majorEastAsia"/>
+              <w:szCs w:val="32"/>
+            </w:rPr>
+            <w:t>Generate did_document.txt</w:t>
           </w:r>
           <w:r>
             <w:tab/>
           </w:r>
           <w:r>
-            <w:rPr>
-              <w:rStyle w:val="18"/>
-              <w:rFonts w:hint="eastAsia" w:asciiTheme="majorEastAsia" w:hAnsiTheme="majorEastAsia" w:eastAsiaTheme="majorEastAsia"/>
-            </w:rPr>
-            <w:t>生成</w:t>
-          </w:r>
-          <w:r>
-            <w:rPr>
-              <w:rStyle w:val="18"/>
-              <w:rFonts w:asciiTheme="majorEastAsia" w:hAnsiTheme="majorEastAsia" w:eastAsiaTheme="majorEastAsia"/>
-            </w:rPr>
-            <w:t>did_document.txt (Generate did_document.txt)</w:t>
-          </w:r>
-          <w:r>
-            <w:tab/>
-          </w:r>
-          <w:r>
             <w:fldChar w:fldCharType="begin"/>
           </w:r>
           <w:r>
-            <w:instrText xml:space="preserve"> PAGEREF _Toc117094460 \h </w:instrText>
+            <w:instrText xml:space="preserve"> PAGEREF _Toc1458533852 \h </w:instrText>
           </w:r>
           <w:r>
             <w:fldChar w:fldCharType="separate"/>
@@ -403,6 +411,10 @@
             <w:fldChar w:fldCharType="end"/>
           </w:r>
           <w:r>
+            <w:rPr>
+              <w:bCs/>
+              <w:lang w:val="zh-CN"/>
+            </w:rPr>
             <w:fldChar w:fldCharType="end"/>
           </w:r>
         </w:p>
@@ -410,54 +422,52 @@
           <w:pPr>
             <w:pStyle w:val="20"/>
             <w:tabs>
-              <w:tab w:val="right" w:leader="dot" w:pos="8296"/>
+              <w:tab w:val="right" w:leader="dot" w:pos="8306"/>
             </w:tabs>
           </w:pPr>
           <w:r>
+            <w:rPr>
+              <w:bCs/>
+              <w:lang w:val="zh-CN"/>
+            </w:rPr>
             <w:fldChar w:fldCharType="begin"/>
           </w:r>
           <w:r>
-            <w:instrText xml:space="preserve"> HYPERLINK \l "_Toc117094461" </w:instrText>
-          </w:r>
-          <w:r>
+            <w:rPr>
+              <w:bCs/>
+              <w:lang w:val="zh-CN"/>
+            </w:rPr>
+            <w:instrText xml:space="preserve"> HYPERLINK \l _Toc1695483848 </w:instrText>
+          </w:r>
+          <w:r>
+            <w:rPr>
+              <w:bCs/>
+              <w:lang w:val="zh-CN"/>
+            </w:rPr>
             <w:fldChar w:fldCharType="separate"/>
           </w:r>
           <w:r>
             <w:rPr>
-              <w:rStyle w:val="18"/>
-              <w:rFonts w:asciiTheme="majorEastAsia" w:hAnsiTheme="majorEastAsia" w:eastAsiaTheme="majorEastAsia"/>
-            </w:rPr>
-            <w:t>1.1</w:t>
-          </w:r>
-          <w:r>
-            <w:rPr>
-              <w:rStyle w:val="18"/>
+              <w:rFonts w:hint="default" w:asciiTheme="majorEastAsia" w:hAnsiTheme="majorEastAsia" w:eastAsiaTheme="majorEastAsia"/>
+              <w:szCs w:val="28"/>
+            </w:rPr>
+            <w:t xml:space="preserve">1.1 </w:t>
+          </w:r>
+          <w:r>
+            <w:rPr>
               <w:rFonts w:hint="eastAsia" w:asciiTheme="majorEastAsia" w:hAnsiTheme="majorEastAsia" w:eastAsiaTheme="majorEastAsia"/>
-            </w:rPr>
-            <w:t xml:space="preserve"> 登录沙盒系统（</w:t>
-          </w:r>
-          <w:r>
-            <w:rPr>
-              <w:rStyle w:val="18"/>
-              <w:rFonts w:asciiTheme="majorEastAsia" w:hAnsiTheme="majorEastAsia" w:eastAsiaTheme="majorEastAsia"/>
+              <w:szCs w:val="28"/>
             </w:rPr>
             <w:t>Log in to the sandbox system</w:t>
           </w:r>
           <w:r>
-            <w:rPr>
-              <w:rStyle w:val="18"/>
-              <w:rFonts w:hint="eastAsia" w:asciiTheme="majorEastAsia" w:hAnsiTheme="majorEastAsia" w:eastAsiaTheme="majorEastAsia"/>
-            </w:rPr>
-            <w:t>）</w:t>
-          </w:r>
-          <w:r>
             <w:tab/>
           </w:r>
           <w:r>
             <w:fldChar w:fldCharType="begin"/>
           </w:r>
           <w:r>
-            <w:instrText xml:space="preserve"> PAGEREF _Toc117094461 \h </w:instrText>
+            <w:instrText xml:space="preserve"> PAGEREF _Toc1695483848 \h </w:instrText>
           </w:r>
           <w:r>
             <w:fldChar w:fldCharType="separate"/>
@@ -469,6 +479,10 @@
             <w:fldChar w:fldCharType="end"/>
           </w:r>
           <w:r>
+            <w:rPr>
+              <w:bCs/>
+              <w:lang w:val="zh-CN"/>
+            </w:rPr>
             <w:fldChar w:fldCharType="end"/>
           </w:r>
         </w:p>
@@ -476,38 +490,43 @@
           <w:pPr>
             <w:pStyle w:val="20"/>
             <w:tabs>
-              <w:tab w:val="right" w:leader="dot" w:pos="8296"/>
+              <w:tab w:val="right" w:leader="dot" w:pos="8306"/>
             </w:tabs>
           </w:pPr>
           <w:r>
+            <w:rPr>
+              <w:bCs/>
+              <w:lang w:val="zh-CN"/>
+            </w:rPr>
             <w:fldChar w:fldCharType="begin"/>
           </w:r>
           <w:r>
-            <w:instrText xml:space="preserve"> HYPERLINK \l "_Toc117094462" </w:instrText>
-          </w:r>
-          <w:r>
+            <w:rPr>
+              <w:bCs/>
+              <w:lang w:val="zh-CN"/>
+            </w:rPr>
+            <w:instrText xml:space="preserve"> HYPERLINK \l _Toc1361109947 </w:instrText>
+          </w:r>
+          <w:r>
+            <w:rPr>
+              <w:bCs/>
+              <w:lang w:val="zh-CN"/>
+            </w:rPr>
             <w:fldChar w:fldCharType="separate"/>
           </w:r>
           <w:r>
             <w:rPr>
-              <w:rStyle w:val="18"/>
-              <w:rFonts w:asciiTheme="majorEastAsia" w:hAnsiTheme="majorEastAsia" w:eastAsiaTheme="majorEastAsia"/>
-            </w:rPr>
-            <w:t>1.2</w:t>
-          </w:r>
-          <w:r>
-            <w:rPr>
-              <w:rStyle w:val="18"/>
+              <w:rFonts w:hint="default" w:asciiTheme="majorEastAsia" w:hAnsiTheme="majorEastAsia" w:eastAsiaTheme="majorEastAsia"/>
+              <w:szCs w:val="28"/>
+            </w:rPr>
+            <w:t xml:space="preserve">1.2 </w:t>
+          </w:r>
+          <w:r>
+            <w:rPr>
               <w:rFonts w:hint="eastAsia" w:asciiTheme="majorEastAsia" w:hAnsiTheme="majorEastAsia" w:eastAsiaTheme="majorEastAsia"/>
-            </w:rPr>
-            <w:t xml:space="preserve"> 下载</w:t>
-          </w:r>
-          <w:r>
-            <w:rPr>
-              <w:rStyle w:val="18"/>
-              <w:rFonts w:asciiTheme="majorEastAsia" w:hAnsiTheme="majorEastAsia" w:eastAsiaTheme="majorEastAsia"/>
-            </w:rPr>
-            <w:t>udpn-did-sdk-1.0.0.jar (Download udpn-did-sdk-1.0.0.jar)</w:t>
+              <w:szCs w:val="28"/>
+            </w:rPr>
+            <w:t>Download udpn-did-sdk-1.0.0.jar</w:t>
           </w:r>
           <w:r>
             <w:tab/>
@@ -516,7 +535,7 @@
             <w:fldChar w:fldCharType="begin"/>
           </w:r>
           <w:r>
-            <w:instrText xml:space="preserve"> PAGEREF _Toc117094462 \h </w:instrText>
+            <w:instrText xml:space="preserve"> PAGEREF _Toc1361109947 \h </w:instrText>
           </w:r>
           <w:r>
             <w:fldChar w:fldCharType="separate"/>
@@ -528,6 +547,10 @@
             <w:fldChar w:fldCharType="end"/>
           </w:r>
           <w:r>
+            <w:rPr>
+              <w:bCs/>
+              <w:lang w:val="zh-CN"/>
+            </w:rPr>
             <w:fldChar w:fldCharType="end"/>
           </w:r>
         </w:p>
@@ -535,38 +558,43 @@
           <w:pPr>
             <w:pStyle w:val="20"/>
             <w:tabs>
-              <w:tab w:val="right" w:leader="dot" w:pos="8296"/>
+              <w:tab w:val="right" w:leader="dot" w:pos="8306"/>
             </w:tabs>
           </w:pPr>
           <w:r>
+            <w:rPr>
+              <w:bCs/>
+              <w:lang w:val="zh-CN"/>
+            </w:rPr>
             <w:fldChar w:fldCharType="begin"/>
           </w:r>
           <w:r>
-            <w:instrText xml:space="preserve"> HYPERLINK \l "_Toc117094463" </w:instrText>
-          </w:r>
-          <w:r>
+            <w:rPr>
+              <w:bCs/>
+              <w:lang w:val="zh-CN"/>
+            </w:rPr>
+            <w:instrText xml:space="preserve"> HYPERLINK \l _Toc1529987372 </w:instrText>
+          </w:r>
+          <w:r>
+            <w:rPr>
+              <w:bCs/>
+              <w:lang w:val="zh-CN"/>
+            </w:rPr>
             <w:fldChar w:fldCharType="separate"/>
           </w:r>
           <w:r>
             <w:rPr>
-              <w:rStyle w:val="18"/>
+              <w:rFonts w:hint="default" w:asciiTheme="majorEastAsia" w:hAnsiTheme="majorEastAsia" w:eastAsiaTheme="majorEastAsia"/>
+              <w:szCs w:val="28"/>
+            </w:rPr>
+            <w:t xml:space="preserve">1.3 </w:t>
+          </w:r>
+          <w:r>
+            <w:rPr>
               <w:rFonts w:asciiTheme="majorEastAsia" w:hAnsiTheme="majorEastAsia" w:eastAsiaTheme="majorEastAsia"/>
-            </w:rPr>
-            <w:t>1.3</w:t>
-          </w:r>
-          <w:r>
-            <w:rPr>
-              <w:rStyle w:val="18"/>
-              <w:rFonts w:hint="eastAsia" w:asciiTheme="majorEastAsia" w:hAnsiTheme="majorEastAsia" w:eastAsiaTheme="majorEastAsia"/>
-            </w:rPr>
-            <w:t xml:space="preserve"> 生成</w:t>
-          </w:r>
-          <w:r>
-            <w:rPr>
-              <w:rStyle w:val="18"/>
-              <w:rFonts w:asciiTheme="majorEastAsia" w:hAnsiTheme="majorEastAsia" w:eastAsiaTheme="majorEastAsia"/>
-            </w:rPr>
-            <w:t>did_document.txt (Generate did_document.txt)</w:t>
+              <w:szCs w:val="28"/>
+            </w:rPr>
+            <w:t>Generate did_document.txt</w:t>
           </w:r>
           <w:r>
             <w:tab/>
@@ -575,7 +603,7 @@
             <w:fldChar w:fldCharType="begin"/>
           </w:r>
           <w:r>
-            <w:instrText xml:space="preserve"> PAGEREF _Toc117094463 \h </w:instrText>
+            <w:instrText xml:space="preserve"> PAGEREF _Toc1529987372 \h </w:instrText>
           </w:r>
           <w:r>
             <w:fldChar w:fldCharType="separate"/>
@@ -587,6 +615,10 @@
             <w:fldChar w:fldCharType="end"/>
           </w:r>
           <w:r>
+            <w:rPr>
+              <w:bCs/>
+              <w:lang w:val="zh-CN"/>
+            </w:rPr>
             <w:fldChar w:fldCharType="end"/>
           </w:r>
         </w:p>
@@ -594,79 +626,45 @@
           <w:pPr>
             <w:pStyle w:val="19"/>
             <w:tabs>
-              <w:tab w:val="left" w:pos="630"/>
-              <w:tab w:val="right" w:leader="dot" w:pos="8296"/>
+              <w:tab w:val="right" w:leader="dot" w:pos="8306"/>
             </w:tabs>
           </w:pPr>
           <w:r>
+            <w:rPr>
+              <w:bCs/>
+              <w:lang w:val="zh-CN"/>
+            </w:rPr>
             <w:fldChar w:fldCharType="begin"/>
           </w:r>
           <w:r>
-            <w:instrText xml:space="preserve"> HYPERLINK \l "_Toc117094464" </w:instrText>
-          </w:r>
-          <w:r>
+            <w:rPr>
+              <w:bCs/>
+              <w:lang w:val="zh-CN"/>
+            </w:rPr>
+            <w:instrText xml:space="preserve"> HYPERLINK \l _Toc126812832 </w:instrText>
+          </w:r>
+          <w:r>
+            <w:rPr>
+              <w:bCs/>
+              <w:lang w:val="zh-CN"/>
+            </w:rPr>
             <w:fldChar w:fldCharType="separate"/>
           </w:r>
           <w:r>
             <w:rPr>
-              <w:rStyle w:val="18"/>
               <w:rFonts w:asciiTheme="majorEastAsia" w:hAnsiTheme="majorEastAsia" w:eastAsiaTheme="majorEastAsia"/>
-            </w:rPr>
-            <w:t>2.</w:t>
+              <w:szCs w:val="32"/>
+            </w:rPr>
+            <w:t>2. BN register to UDPN</w:t>
           </w:r>
           <w:r>
             <w:tab/>
           </w:r>
           <w:r>
-            <w:rPr>
-              <w:rStyle w:val="18"/>
-              <w:rFonts w:hint="eastAsia" w:asciiTheme="majorEastAsia" w:hAnsiTheme="majorEastAsia" w:eastAsiaTheme="majorEastAsia"/>
-            </w:rPr>
-            <w:t>在</w:t>
-          </w:r>
-          <w:r>
-            <w:rPr>
-              <w:rStyle w:val="18"/>
-              <w:rFonts w:asciiTheme="majorEastAsia" w:hAnsiTheme="majorEastAsia" w:eastAsiaTheme="majorEastAsia"/>
-            </w:rPr>
-            <w:t>BN</w:t>
-          </w:r>
-          <w:r>
-            <w:rPr>
-              <w:rStyle w:val="18"/>
-              <w:rFonts w:hint="eastAsia" w:asciiTheme="majorEastAsia" w:hAnsiTheme="majorEastAsia" w:eastAsiaTheme="majorEastAsia"/>
-            </w:rPr>
-            <w:t>系统进行</w:t>
-          </w:r>
-          <w:r>
-            <w:rPr>
-              <w:rStyle w:val="18"/>
-              <w:rFonts w:asciiTheme="majorEastAsia" w:hAnsiTheme="majorEastAsia" w:eastAsiaTheme="majorEastAsia"/>
-            </w:rPr>
-            <w:t>BN</w:t>
-          </w:r>
-          <w:r>
-            <w:rPr>
-              <w:rStyle w:val="18"/>
-              <w:rFonts w:hint="eastAsia" w:asciiTheme="majorEastAsia" w:hAnsiTheme="majorEastAsia" w:eastAsiaTheme="majorEastAsia"/>
-            </w:rPr>
-            <w:t>信息注册</w:t>
-          </w:r>
-          <w:r>
-            <w:rPr>
-              <w:rStyle w:val="18"/>
-              <w:rFonts w:asciiTheme="majorEastAsia" w:hAnsiTheme="majorEastAsia" w:eastAsiaTheme="majorEastAsia"/>
-            </w:rPr>
-            <w:t xml:space="preserve"> (BN register to UDPN.)</w:t>
-          </w:r>
-          <w:r>
-            <w:tab/>
-          </w:r>
-          <w:r>
             <w:fldChar w:fldCharType="begin"/>
           </w:r>
           <w:r>
-            <w:instrText xml:space="preserve"> PAGEREF _Toc117094464 \h </w:instrText>
+            <w:instrText xml:space="preserve"> PAGEREF _Toc126812832 \h </w:instrText>
           </w:r>
           <w:r>
             <w:fldChar w:fldCharType="separate"/>
@@ -678,6 +676,10 @@
             <w:fldChar w:fldCharType="end"/>
           </w:r>
           <w:r>
+            <w:rPr>
+              <w:bCs/>
+              <w:lang w:val="zh-CN"/>
+            </w:rPr>
             <w:fldChar w:fldCharType="end"/>
           </w:r>
         </w:p>
@@ -685,68 +687,52 @@
           <w:pPr>
             <w:pStyle w:val="20"/>
             <w:tabs>
-              <w:tab w:val="right" w:leader="dot" w:pos="8296"/>
+              <w:tab w:val="right" w:leader="dot" w:pos="8306"/>
             </w:tabs>
           </w:pPr>
           <w:r>
+            <w:rPr>
+              <w:bCs/>
+              <w:lang w:val="zh-CN"/>
+            </w:rPr>
             <w:fldChar w:fldCharType="begin"/>
           </w:r>
           <w:r>
-            <w:instrText xml:space="preserve"> HYPERLINK \l "_Toc117094466" </w:instrText>
-          </w:r>
-          <w:r>
+            <w:rPr>
+              <w:bCs/>
+              <w:lang w:val="zh-CN"/>
+            </w:rPr>
+            <w:instrText xml:space="preserve"> HYPERLINK \l _Toc1268662796 </w:instrText>
+          </w:r>
+          <w:r>
+            <w:rPr>
+              <w:bCs/>
+              <w:lang w:val="zh-CN"/>
+            </w:rPr>
             <w:fldChar w:fldCharType="separate"/>
           </w:r>
           <w:r>
             <w:rPr>
-              <w:rStyle w:val="18"/>
-              <w:rFonts w:asciiTheme="majorEastAsia" w:hAnsiTheme="majorEastAsia" w:eastAsiaTheme="majorEastAsia"/>
-            </w:rPr>
-            <w:t>2.1</w:t>
-          </w:r>
-          <w:r>
-            <w:rPr>
-              <w:rStyle w:val="18"/>
+              <w:rFonts w:hint="default" w:asciiTheme="majorEastAsia" w:hAnsiTheme="majorEastAsia" w:eastAsiaTheme="majorEastAsia"/>
+              <w:szCs w:val="28"/>
+            </w:rPr>
+            <w:t xml:space="preserve">2.1 </w:t>
+          </w:r>
+          <w:r>
+            <w:rPr>
               <w:rFonts w:hint="eastAsia" w:asciiTheme="majorEastAsia" w:hAnsiTheme="majorEastAsia" w:eastAsiaTheme="majorEastAsia"/>
-            </w:rPr>
-            <w:t xml:space="preserve"> 登录</w:t>
-          </w:r>
-          <w:r>
-            <w:rPr>
-              <w:rStyle w:val="18"/>
-              <w:rFonts w:asciiTheme="majorEastAsia" w:hAnsiTheme="majorEastAsia" w:eastAsiaTheme="majorEastAsia"/>
-            </w:rPr>
-            <w:t>BN</w:t>
-          </w:r>
-          <w:r>
-            <w:rPr>
-              <w:rStyle w:val="18"/>
-              <w:rFonts w:hint="eastAsia" w:asciiTheme="majorEastAsia" w:hAnsiTheme="majorEastAsia" w:eastAsiaTheme="majorEastAsia"/>
-            </w:rPr>
-            <w:t>系统（</w:t>
-          </w:r>
-          <w:r>
-            <w:rPr>
-              <w:rStyle w:val="18"/>
-              <w:rFonts w:asciiTheme="majorEastAsia" w:hAnsiTheme="majorEastAsia" w:eastAsiaTheme="majorEastAsia"/>
+              <w:szCs w:val="28"/>
             </w:rPr>
             <w:t>Log in to the BN system</w:t>
           </w:r>
           <w:r>
-            <w:rPr>
-              <w:rStyle w:val="18"/>
-              <w:rFonts w:hint="eastAsia" w:asciiTheme="majorEastAsia" w:hAnsiTheme="majorEastAsia" w:eastAsiaTheme="majorEastAsia"/>
-            </w:rPr>
-            <w:t>）</w:t>
-          </w:r>
-          <w:r>
             <w:tab/>
           </w:r>
           <w:r>
             <w:fldChar w:fldCharType="begin"/>
           </w:r>
           <w:r>
-            <w:instrText xml:space="preserve"> PAGEREF _Toc117094466 \h </w:instrText>
+            <w:instrText xml:space="preserve"> PAGEREF _Toc1268662796 \h </w:instrText>
           </w:r>
           <w:r>
             <w:fldChar w:fldCharType="separate"/>
@@ -758,6 +744,10 @@
             <w:fldChar w:fldCharType="end"/>
           </w:r>
           <w:r>
+            <w:rPr>
+              <w:bCs/>
+              <w:lang w:val="zh-CN"/>
+            </w:rPr>
             <w:fldChar w:fldCharType="end"/>
           </w:r>
         </w:p>
@@ -765,38 +755,43 @@
           <w:pPr>
             <w:pStyle w:val="20"/>
             <w:tabs>
-              <w:tab w:val="right" w:leader="dot" w:pos="8296"/>
+              <w:tab w:val="right" w:leader="dot" w:pos="8306"/>
             </w:tabs>
           </w:pPr>
           <w:r>
+            <w:rPr>
+              <w:bCs/>
+              <w:lang w:val="zh-CN"/>
+            </w:rPr>
             <w:fldChar w:fldCharType="begin"/>
           </w:r>
           <w:r>
-            <w:instrText xml:space="preserve"> HYPERLINK \l "_Toc117094467" </w:instrText>
-          </w:r>
-          <w:r>
+            <w:rPr>
+              <w:bCs/>
+              <w:lang w:val="zh-CN"/>
+            </w:rPr>
+            <w:instrText xml:space="preserve"> HYPERLINK \l _Toc2053305438 </w:instrText>
+          </w:r>
+          <w:r>
+            <w:rPr>
+              <w:bCs/>
+              <w:lang w:val="zh-CN"/>
+            </w:rPr>
             <w:fldChar w:fldCharType="separate"/>
           </w:r>
           <w:r>
             <w:rPr>
-              <w:rStyle w:val="18"/>
+              <w:rFonts w:hint="default" w:asciiTheme="majorEastAsia" w:hAnsiTheme="majorEastAsia" w:eastAsiaTheme="majorEastAsia"/>
+              <w:szCs w:val="28"/>
+            </w:rPr>
+            <w:t xml:space="preserve">2.2 </w:t>
+          </w:r>
+          <w:r>
+            <w:rPr>
               <w:rFonts w:asciiTheme="majorEastAsia" w:hAnsiTheme="majorEastAsia" w:eastAsiaTheme="majorEastAsia"/>
-            </w:rPr>
-            <w:t>2.2</w:t>
-          </w:r>
-          <w:r>
-            <w:rPr>
-              <w:rStyle w:val="18"/>
-              <w:rFonts w:hint="eastAsia" w:asciiTheme="majorEastAsia" w:hAnsiTheme="majorEastAsia" w:eastAsiaTheme="majorEastAsia"/>
-            </w:rPr>
-            <w:t xml:space="preserve"> 选择自主入网</w:t>
-          </w:r>
-          <w:r>
-            <w:rPr>
-              <w:rStyle w:val="18"/>
-              <w:rFonts w:asciiTheme="majorEastAsia" w:hAnsiTheme="majorEastAsia" w:eastAsiaTheme="majorEastAsia"/>
-            </w:rPr>
-            <w:t xml:space="preserve"> (Choose Node onboarding)</w:t>
+              <w:szCs w:val="28"/>
+            </w:rPr>
+            <w:t>Choose Node onboarding</w:t>
           </w:r>
           <w:r>
             <w:tab/>
@@ -805,7 +800,7 @@
             <w:fldChar w:fldCharType="begin"/>
           </w:r>
           <w:r>
-            <w:instrText xml:space="preserve"> PAGEREF _Toc117094467 \h </w:instrText>
+            <w:instrText xml:space="preserve"> PAGEREF _Toc2053305438 \h </w:instrText>
           </w:r>
           <w:r>
             <w:fldChar w:fldCharType="separate"/>
@@ -817,6 +812,10 @@
             <w:fldChar w:fldCharType="end"/>
           </w:r>
           <w:r>
+            <w:rPr>
+              <w:bCs/>
+              <w:lang w:val="zh-CN"/>
+            </w:rPr>
             <w:fldChar w:fldCharType="end"/>
           </w:r>
         </w:p>
@@ -824,38 +823,43 @@
           <w:pPr>
             <w:pStyle w:val="20"/>
             <w:tabs>
-              <w:tab w:val="right" w:leader="dot" w:pos="8296"/>
+              <w:tab w:val="right" w:leader="dot" w:pos="8306"/>
             </w:tabs>
           </w:pPr>
           <w:r>
+            <w:rPr>
+              <w:bCs/>
+              <w:lang w:val="zh-CN"/>
+            </w:rPr>
             <w:fldChar w:fldCharType="begin"/>
           </w:r>
           <w:r>
-            <w:instrText xml:space="preserve"> HYPERLINK \l "_Toc117094468" </w:instrText>
-          </w:r>
-          <w:r>
+            <w:rPr>
+              <w:bCs/>
+              <w:lang w:val="zh-CN"/>
+            </w:rPr>
+            <w:instrText xml:space="preserve"> HYPERLINK \l _Toc871766479 </w:instrText>
+          </w:r>
+          <w:r>
+            <w:rPr>
+              <w:bCs/>
+              <w:lang w:val="zh-CN"/>
+            </w:rPr>
             <w:fldChar w:fldCharType="separate"/>
           </w:r>
           <w:r>
             <w:rPr>
-              <w:rStyle w:val="18"/>
+              <w:rFonts w:hint="default" w:asciiTheme="majorEastAsia" w:hAnsiTheme="majorEastAsia" w:eastAsiaTheme="majorEastAsia"/>
+              <w:szCs w:val="28"/>
+            </w:rPr>
+            <w:t xml:space="preserve">2.3 </w:t>
+          </w:r>
+          <w:r>
+            <w:rPr>
               <w:rFonts w:asciiTheme="majorEastAsia" w:hAnsiTheme="majorEastAsia" w:eastAsiaTheme="majorEastAsia"/>
-            </w:rPr>
-            <w:t>2.3 BN</w:t>
-          </w:r>
-          <w:r>
-            <w:rPr>
-              <w:rStyle w:val="18"/>
-              <w:rFonts w:hint="eastAsia" w:asciiTheme="majorEastAsia" w:hAnsiTheme="majorEastAsia" w:eastAsiaTheme="majorEastAsia"/>
-            </w:rPr>
-            <w:t>信息填写并保存</w:t>
-          </w:r>
-          <w:r>
-            <w:rPr>
-              <w:rStyle w:val="18"/>
-              <w:rFonts w:asciiTheme="majorEastAsia" w:hAnsiTheme="majorEastAsia" w:eastAsiaTheme="majorEastAsia"/>
-            </w:rPr>
-            <w:t xml:space="preserve"> (Fill in and save BN information.)</w:t>
+              <w:szCs w:val="28"/>
+            </w:rPr>
+            <w:t>Fill in and save BN information</w:t>
           </w:r>
           <w:r>
             <w:tab/>
@@ -864,7 +868,7 @@
             <w:fldChar w:fldCharType="begin"/>
           </w:r>
           <w:r>
-            <w:instrText xml:space="preserve"> PAGEREF _Toc117094468 \h </w:instrText>
+            <w:instrText xml:space="preserve"> PAGEREF _Toc871766479 \h </w:instrText>
           </w:r>
           <w:r>
             <w:fldChar w:fldCharType="separate"/>
@@ -876,6 +880,10 @@
             <w:fldChar w:fldCharType="end"/>
           </w:r>
           <w:r>
+            <w:rPr>
+              <w:bCs/>
+              <w:lang w:val="zh-CN"/>
+            </w:rPr>
             <w:fldChar w:fldCharType="end"/>
           </w:r>
         </w:p>
@@ -883,38 +891,43 @@
           <w:pPr>
             <w:pStyle w:val="20"/>
             <w:tabs>
-              <w:tab w:val="right" w:leader="dot" w:pos="8296"/>
+              <w:tab w:val="right" w:leader="dot" w:pos="8306"/>
             </w:tabs>
           </w:pPr>
           <w:r>
+            <w:rPr>
+              <w:bCs/>
+              <w:lang w:val="zh-CN"/>
+            </w:rPr>
             <w:fldChar w:fldCharType="begin"/>
           </w:r>
           <w:r>
-            <w:instrText xml:space="preserve"> HYPERLINK \l "_Toc117094469" </w:instrText>
-          </w:r>
-          <w:r>
+            <w:rPr>
+              <w:bCs/>
+              <w:lang w:val="zh-CN"/>
+            </w:rPr>
+            <w:instrText xml:space="preserve"> HYPERLINK \l _Toc60217608 </w:instrText>
+          </w:r>
+          <w:r>
+            <w:rPr>
+              <w:bCs/>
+              <w:lang w:val="zh-CN"/>
+            </w:rPr>
             <w:fldChar w:fldCharType="separate"/>
           </w:r>
           <w:r>
             <w:rPr>
-              <w:rStyle w:val="18"/>
+              <w:rFonts w:hint="default" w:asciiTheme="majorEastAsia" w:hAnsiTheme="majorEastAsia" w:eastAsiaTheme="majorEastAsia"/>
+              <w:szCs w:val="28"/>
+            </w:rPr>
+            <w:t xml:space="preserve">2.4 </w:t>
+          </w:r>
+          <w:r>
+            <w:rPr>
               <w:rFonts w:asciiTheme="majorEastAsia" w:hAnsiTheme="majorEastAsia" w:eastAsiaTheme="majorEastAsia"/>
-            </w:rPr>
-            <w:t>2.4 BN</w:t>
-          </w:r>
-          <w:r>
-            <w:rPr>
-              <w:rStyle w:val="18"/>
-              <w:rFonts w:hint="eastAsia" w:asciiTheme="majorEastAsia" w:hAnsiTheme="majorEastAsia" w:eastAsiaTheme="majorEastAsia"/>
-            </w:rPr>
-            <w:t>信息提交</w:t>
-          </w:r>
-          <w:r>
-            <w:rPr>
-              <w:rStyle w:val="18"/>
-              <w:rFonts w:asciiTheme="majorEastAsia" w:hAnsiTheme="majorEastAsia" w:eastAsiaTheme="majorEastAsia"/>
-            </w:rPr>
-            <w:t xml:space="preserve"> (BN information submission)</w:t>
+              <w:szCs w:val="28"/>
+            </w:rPr>
+            <w:t>BN information submission</w:t>
           </w:r>
           <w:r>
             <w:tab/>
@@ -923,7 +936,7 @@
             <w:fldChar w:fldCharType="begin"/>
           </w:r>
           <w:r>
-            <w:instrText xml:space="preserve"> PAGEREF _Toc117094469 \h </w:instrText>
+            <w:instrText xml:space="preserve"> PAGEREF _Toc60217608 \h </w:instrText>
           </w:r>
           <w:r>
             <w:fldChar w:fldCharType="separate"/>
@@ -935,6 +948,10 @@
             <w:fldChar w:fldCharType="end"/>
           </w:r>
           <w:r>
+            <w:rPr>
+              <w:bCs/>
+              <w:lang w:val="zh-CN"/>
+            </w:rPr>
             <w:fldChar w:fldCharType="end"/>
           </w:r>
         </w:p>
@@ -942,65 +959,45 @@
           <w:pPr>
             <w:pStyle w:val="19"/>
             <w:tabs>
-              <w:tab w:val="left" w:pos="630"/>
-              <w:tab w:val="right" w:leader="dot" w:pos="8296"/>
+              <w:tab w:val="right" w:leader="dot" w:pos="8306"/>
             </w:tabs>
           </w:pPr>
           <w:r>
+            <w:rPr>
+              <w:bCs/>
+              <w:lang w:val="zh-CN"/>
+            </w:rPr>
             <w:fldChar w:fldCharType="begin"/>
           </w:r>
           <w:r>
-            <w:instrText xml:space="preserve"> HYPERLINK \l "_Toc117094470" </w:instrText>
-          </w:r>
-          <w:r>
+            <w:rPr>
+              <w:bCs/>
+              <w:lang w:val="zh-CN"/>
+            </w:rPr>
+            <w:instrText xml:space="preserve"> HYPERLINK \l _Toc949263053 </w:instrText>
+          </w:r>
+          <w:r>
+            <w:rPr>
+              <w:bCs/>
+              <w:lang w:val="zh-CN"/>
+            </w:rPr>
             <w:fldChar w:fldCharType="separate"/>
           </w:r>
           <w:r>
             <w:rPr>
-              <w:rStyle w:val="18"/>
               <w:rFonts w:asciiTheme="majorEastAsia" w:hAnsiTheme="majorEastAsia" w:eastAsiaTheme="majorEastAsia"/>
-            </w:rPr>
-            <w:t>3.</w:t>
+              <w:szCs w:val="32"/>
+            </w:rPr>
+            <w:t>3. Contact VN administrator</w:t>
           </w:r>
           <w:r>
             <w:tab/>
           </w:r>
           <w:r>
-            <w:rPr>
-              <w:rStyle w:val="18"/>
-              <w:rFonts w:hint="eastAsia" w:asciiTheme="majorEastAsia" w:hAnsiTheme="majorEastAsia" w:eastAsiaTheme="majorEastAsia"/>
-            </w:rPr>
-            <w:t>联系</w:t>
-          </w:r>
-          <w:r>
-            <w:rPr>
-              <w:rStyle w:val="18"/>
-              <w:rFonts w:asciiTheme="majorEastAsia" w:hAnsiTheme="majorEastAsia" w:eastAsiaTheme="majorEastAsia"/>
-            </w:rPr>
-            <w:t>VN</w:t>
-          </w:r>
-          <w:r>
-            <w:rPr>
-              <w:rStyle w:val="18"/>
-              <w:rFonts w:hint="eastAsia" w:asciiTheme="majorEastAsia" w:hAnsiTheme="majorEastAsia" w:eastAsiaTheme="majorEastAsia"/>
-            </w:rPr>
-            <w:t>管理员</w:t>
-          </w:r>
-          <w:r>
-            <w:rPr>
-              <w:rStyle w:val="18"/>
-              <w:rFonts w:asciiTheme="majorEastAsia" w:hAnsiTheme="majorEastAsia" w:eastAsiaTheme="majorEastAsia"/>
-            </w:rPr>
-            <w:t xml:space="preserve"> (Contact VN administrator)</w:t>
-          </w:r>
-          <w:r>
-            <w:tab/>
-          </w:r>
-          <w:r>
             <w:fldChar w:fldCharType="begin"/>
           </w:r>
           <w:r>
-            <w:instrText xml:space="preserve"> PAGEREF _Toc117094470 \h </w:instrText>
+            <w:instrText xml:space="preserve"> PAGEREF _Toc949263053 \h </w:instrText>
           </w:r>
           <w:r>
             <w:fldChar w:fldCharType="separate"/>
@@ -1012,13 +1009,16 @@
             <w:fldChar w:fldCharType="end"/>
           </w:r>
           <w:r>
+            <w:rPr>
+              <w:bCs/>
+              <w:lang w:val="zh-CN"/>
+            </w:rPr>
             <w:fldChar w:fldCharType="end"/>
           </w:r>
         </w:p>
         <w:p>
           <w:r>
             <w:rPr>
-              <w:b/>
               <w:bCs/>
               <w:lang w:val="zh-CN"/>
             </w:rPr>
@@ -1198,7 +1198,7 @@
           <w:szCs w:val="32"/>
         </w:rPr>
       </w:pPr>
-      <w:bookmarkStart w:id="0" w:name="_Toc117094460"/>
+      <w:bookmarkStart w:id="0" w:name="_Toc1458533852"/>
       <w:r>
         <w:rPr>
           <w:rFonts w:hint="eastAsia" w:asciiTheme="majorEastAsia" w:hAnsiTheme="majorEastAsia" w:eastAsiaTheme="majorEastAsia"/>
@@ -1223,7 +1223,7 @@
           <w:szCs w:val="28"/>
         </w:rPr>
       </w:pPr>
-      <w:bookmarkStart w:id="1" w:name="_Toc117094461"/>
+      <w:bookmarkStart w:id="1" w:name="_Toc1695483848"/>
       <w:r>
         <w:rPr>
           <w:rFonts w:hint="eastAsia" w:asciiTheme="majorEastAsia" w:hAnsiTheme="majorEastAsia" w:eastAsiaTheme="majorEastAsia"/>
@@ -1419,7 +1419,7 @@
           <w:szCs w:val="28"/>
         </w:rPr>
       </w:pPr>
-      <w:bookmarkStart w:id="2" w:name="_Toc117094462"/>
+      <w:bookmarkStart w:id="2" w:name="_Toc1361109947"/>
       <w:r>
         <w:rPr>
           <w:rFonts w:hint="eastAsia" w:asciiTheme="majorEastAsia" w:hAnsiTheme="majorEastAsia" w:eastAsiaTheme="majorEastAsia"/>
@@ -1508,7 +1508,7 @@
           <w:szCs w:val="28"/>
         </w:rPr>
       </w:pPr>
-      <w:bookmarkStart w:id="3" w:name="_Toc117094463"/>
+      <w:bookmarkStart w:id="3" w:name="_Toc1529987372"/>
       <w:r>
         <w:rPr>
           <w:rFonts w:asciiTheme="majorEastAsia" w:hAnsiTheme="majorEastAsia" w:eastAsiaTheme="majorEastAsia"/>
@@ -1618,7 +1618,7 @@
           <w:szCs w:val="32"/>
         </w:rPr>
       </w:pPr>
-      <w:bookmarkStart w:id="4" w:name="_Toc117094464"/>
+      <w:bookmarkStart w:id="4" w:name="_Toc126812832"/>
       <w:r>
         <w:rPr>
           <w:rFonts w:asciiTheme="majorEastAsia" w:hAnsiTheme="majorEastAsia" w:eastAsiaTheme="majorEastAsia"/>
@@ -1664,7 +1664,7 @@
           <w:szCs w:val="28"/>
         </w:rPr>
       </w:pPr>
-      <w:bookmarkStart w:id="6" w:name="_Toc117094466"/>
+      <w:bookmarkStart w:id="6" w:name="_Toc1268662796"/>
       <w:r>
         <w:rPr>
           <w:rFonts w:hint="eastAsia" w:asciiTheme="majorEastAsia" w:hAnsiTheme="majorEastAsia" w:eastAsiaTheme="majorEastAsia"/>
@@ -1880,7 +1880,7 @@
           <w:szCs w:val="28"/>
         </w:rPr>
       </w:pPr>
-      <w:bookmarkStart w:id="7" w:name="_Toc117094467"/>
+      <w:bookmarkStart w:id="7" w:name="_Toc2053305438"/>
       <w:r>
         <w:rPr>
           <w:rFonts w:asciiTheme="majorEastAsia" w:hAnsiTheme="majorEastAsia" w:eastAsiaTheme="majorEastAsia"/>
@@ -1957,7 +1957,7 @@
           <w:szCs w:val="28"/>
         </w:rPr>
       </w:pPr>
-      <w:bookmarkStart w:id="8" w:name="_Toc117094468"/>
+      <w:bookmarkStart w:id="8" w:name="_Toc871766479"/>
       <w:r>
         <w:rPr>
           <w:rFonts w:asciiTheme="majorEastAsia" w:hAnsiTheme="majorEastAsia" w:eastAsiaTheme="majorEastAsia"/>
@@ -2074,7 +2074,7 @@
           <w:szCs w:val="28"/>
         </w:rPr>
       </w:pPr>
-      <w:bookmarkStart w:id="9" w:name="_Toc117094469"/>
+      <w:bookmarkStart w:id="9" w:name="_Toc60217608"/>
       <w:r>
         <w:rPr>
           <w:rFonts w:asciiTheme="majorEastAsia" w:hAnsiTheme="majorEastAsia" w:eastAsiaTheme="majorEastAsia"/>
@@ -2161,7 +2161,7 @@
           <w:szCs w:val="32"/>
         </w:rPr>
       </w:pPr>
-      <w:bookmarkStart w:id="10" w:name="_Toc117094470"/>
+      <w:bookmarkStart w:id="10" w:name="_Toc949263053"/>
       <w:r>
         <w:rPr>
           <w:rFonts w:asciiTheme="majorEastAsia" w:hAnsiTheme="majorEastAsia" w:eastAsiaTheme="majorEastAsia"/>
@@ -2180,8 +2180,6 @@
           <w:b w:val="0"/>
         </w:rPr>
       </w:pPr>
-      <w:bookmarkStart w:id="11" w:name="_GoBack"/>
-      <w:bookmarkEnd w:id="11"/>
       <w:r>
         <w:rPr>
           <w:rStyle w:val="21"/>

</xml_diff>